<commit_message>
Update Progetto di ingegneria del Software3(Modelling).docx
Co-Authored-By: Francuini99 <126274813+Francuini99@users.noreply.github.com>
</commit_message>
<xml_diff>
--- a/docs/Progetto di ingegneria del Software3(Modelling).docx
+++ b/docs/Progetto di ingegneria del Software3(Modelling).docx
@@ -700,7 +700,6 @@
         <w:rPr>
           <w:rFonts w:asciiTheme="majorHAnsi" w:hAnsiTheme="majorHAnsi" w:cstheme="majorHAnsi"/>
         </w:rPr>
-        <w:lastRenderedPageBreak/>
         <w:t>5.1 Operatività del software</w:t>
       </w:r>
     </w:p>
@@ -1031,29 +1030,14 @@
         <w:rPr>
           <w:rFonts w:asciiTheme="majorHAnsi" w:hAnsiTheme="majorHAnsi" w:cstheme="majorHAnsi"/>
         </w:rPr>
-        <w:t>applicativo mobile</w:t>
-      </w:r>
-      <w:proofErr w:type="gramStart"/>
-      <w:r>
-        <w:rPr>
-          <w:rFonts w:asciiTheme="majorHAnsi" w:hAnsiTheme="majorHAnsi" w:cstheme="majorHAnsi"/>
-        </w:rPr>
-        <w:t>, ”</w:t>
+        <w:t>applicativo mobile, ”</w:t>
       </w:r>
       <w:r>
         <w:rPr>
           <w:rFonts w:asciiTheme="majorHAnsi" w:hAnsiTheme="majorHAnsi" w:cstheme="majorHAnsi"/>
           <w:b/>
         </w:rPr>
-        <w:t>Fitness</w:t>
-      </w:r>
-      <w:proofErr w:type="gramEnd"/>
-      <w:r>
-        <w:rPr>
-          <w:rFonts w:asciiTheme="majorHAnsi" w:hAnsiTheme="majorHAnsi" w:cstheme="majorHAnsi"/>
-          <w:b/>
-        </w:rPr>
-        <w:t xml:space="preserve"> app</w:t>
+        <w:t>Fitness app</w:t>
       </w:r>
       <w:r>
         <w:rPr>
@@ -1097,19 +1081,11 @@
           <w:rFonts w:asciiTheme="majorHAnsi" w:hAnsiTheme="majorHAnsi" w:cstheme="majorHAnsi"/>
         </w:rPr>
       </w:pPr>
-      <w:proofErr w:type="gramStart"/>
-      <w:r>
-        <w:rPr>
-          <w:rFonts w:asciiTheme="majorHAnsi" w:hAnsiTheme="majorHAnsi" w:cstheme="majorHAnsi"/>
-        </w:rPr>
-        <w:t>In particolare</w:t>
-      </w:r>
-      <w:proofErr w:type="gramEnd"/>
-      <w:r>
-        <w:rPr>
-          <w:rFonts w:asciiTheme="majorHAnsi" w:hAnsiTheme="majorHAnsi" w:cstheme="majorHAnsi"/>
-        </w:rPr>
-        <w:t xml:space="preserve"> questa applicazione creata per il sistema operativo Android prevede la</w:t>
+      <w:r>
+        <w:rPr>
+          <w:rFonts w:asciiTheme="majorHAnsi" w:hAnsiTheme="majorHAnsi" w:cstheme="majorHAnsi"/>
+        </w:rPr>
+        <w:t>In particolare questa applicazione creata per il sistema operativo Android prevede la</w:t>
       </w:r>
       <w:r>
         <w:rPr>
@@ -1423,21 +1399,7 @@
         <w:rPr>
           <w:rFonts w:asciiTheme="majorHAnsi" w:hAnsiTheme="majorHAnsi" w:cstheme="majorHAnsi"/>
         </w:rPr>
-        <w:t xml:space="preserve"> agile, in quanto pensiamo che i </w:t>
-      </w:r>
-      <w:proofErr w:type="gramStart"/>
-      <w:r>
-        <w:rPr>
-          <w:rFonts w:asciiTheme="majorHAnsi" w:hAnsiTheme="majorHAnsi" w:cstheme="majorHAnsi"/>
-        </w:rPr>
-        <w:t>feedback</w:t>
-      </w:r>
-      <w:proofErr w:type="gramEnd"/>
-      <w:r>
-        <w:rPr>
-          <w:rFonts w:asciiTheme="majorHAnsi" w:hAnsiTheme="majorHAnsi" w:cstheme="majorHAnsi"/>
-        </w:rPr>
-        <w:t xml:space="preserve"> degli</w:t>
+        <w:t xml:space="preserve"> agile, in quanto pensiamo che i feedback degli</w:t>
       </w:r>
       <w:r>
         <w:rPr>
@@ -1548,7 +1510,6 @@
           <w:rFonts w:asciiTheme="majorHAnsi" w:hAnsiTheme="majorHAnsi" w:cstheme="majorHAnsi"/>
           <w:noProof/>
         </w:rPr>
-        <w:lastRenderedPageBreak/>
         <w:drawing>
           <wp:anchor distT="0" distB="0" distL="0" distR="0" simplePos="0" relativeHeight="251665408" behindDoc="0" locked="0" layoutInCell="1" allowOverlap="1" wp14:anchorId="4BD9A6A6" wp14:editId="4930BE55">
             <wp:simplePos x="0" y="0"/>
@@ -1628,19 +1589,11 @@
           <w:rFonts w:asciiTheme="majorHAnsi" w:hAnsiTheme="majorHAnsi" w:cstheme="majorHAnsi"/>
         </w:rPr>
       </w:pPr>
-      <w:proofErr w:type="gramStart"/>
-      <w:r>
-        <w:rPr>
-          <w:rFonts w:asciiTheme="majorHAnsi" w:hAnsiTheme="majorHAnsi" w:cstheme="majorHAnsi"/>
-        </w:rPr>
-        <w:t>Infatti</w:t>
-      </w:r>
-      <w:proofErr w:type="gramEnd"/>
-      <w:r>
-        <w:rPr>
-          <w:rFonts w:asciiTheme="majorHAnsi" w:hAnsiTheme="majorHAnsi" w:cstheme="majorHAnsi"/>
-        </w:rPr>
-        <w:t xml:space="preserve"> il modello agile presenta alcuni valori chiave che si</w:t>
+      <w:r>
+        <w:rPr>
+          <w:rFonts w:asciiTheme="majorHAnsi" w:hAnsiTheme="majorHAnsi" w:cstheme="majorHAnsi"/>
+        </w:rPr>
+        <w:t>Infatti il modello agile presenta alcuni valori chiave che si</w:t>
       </w:r>
       <w:r>
         <w:rPr>
@@ -2203,7 +2156,6 @@
         <w:t xml:space="preserve"> </w:t>
       </w:r>
       <w:proofErr w:type="spellStart"/>
-      <w:proofErr w:type="gramStart"/>
       <w:r>
         <w:rPr>
           <w:rFonts w:asciiTheme="majorHAnsi" w:hAnsiTheme="majorHAnsi" w:cstheme="majorHAnsi"/>
@@ -2211,7 +2163,6 @@
         <w:t>requirements:L’applicazione</w:t>
       </w:r>
       <w:proofErr w:type="spellEnd"/>
-      <w:proofErr w:type="gramEnd"/>
       <w:r>
         <w:rPr>
           <w:rFonts w:asciiTheme="majorHAnsi" w:hAnsiTheme="majorHAnsi" w:cstheme="majorHAnsi"/>
@@ -4539,7 +4490,6 @@
           <w:sz w:val="44"/>
           <w:szCs w:val="44"/>
         </w:rPr>
-        <w:lastRenderedPageBreak/>
         <w:t>7.</w:t>
       </w:r>
       <w:r>
@@ -4826,13 +4776,7 @@
         <w:rPr>
           <w:rFonts w:asciiTheme="majorHAnsi" w:hAnsiTheme="majorHAnsi" w:cstheme="majorHAnsi"/>
         </w:rPr>
-        <w:t xml:space="preserve"> </w:t>
-      </w:r>
-      <w:r>
-        <w:rPr>
-          <w:rFonts w:asciiTheme="majorHAnsi" w:hAnsiTheme="majorHAnsi" w:cstheme="majorHAnsi"/>
-        </w:rPr>
-        <w:t xml:space="preserve">      </w:t>
+        <w:t>.</w:t>
       </w:r>
     </w:p>
     <w:p>
@@ -5031,7 +4975,6 @@
         <w:t xml:space="preserve">dell’applicazione </w:t>
       </w:r>
       <w:proofErr w:type="spellStart"/>
-      <w:proofErr w:type="gramStart"/>
       <w:r>
         <w:rPr>
           <w:rFonts w:asciiTheme="majorHAnsi" w:hAnsiTheme="majorHAnsi" w:cstheme="majorHAnsi"/>
@@ -5043,14 +4986,7 @@
         <w:rPr>
           <w:rFonts w:asciiTheme="majorHAnsi" w:hAnsiTheme="majorHAnsi" w:cstheme="majorHAnsi"/>
         </w:rPr>
-        <w:t xml:space="preserve"> ”Fitness</w:t>
-      </w:r>
-      <w:proofErr w:type="gramEnd"/>
-      <w:r>
-        <w:rPr>
-          <w:rFonts w:asciiTheme="majorHAnsi" w:hAnsiTheme="majorHAnsi" w:cstheme="majorHAnsi"/>
-        </w:rPr>
-        <w:t xml:space="preserve"> app”.</w:t>
+        <w:t xml:space="preserve"> ”Fitness app”.</w:t>
       </w:r>
     </w:p>
     <w:p>
@@ -5181,21 +5117,7 @@
         <w:rPr>
           <w:rFonts w:asciiTheme="majorHAnsi" w:hAnsiTheme="majorHAnsi" w:cstheme="majorHAnsi"/>
         </w:rPr>
-        <w:t xml:space="preserve"> nella creazione del progetto questa caratteristica. </w:t>
-      </w:r>
-      <w:proofErr w:type="gramStart"/>
-      <w:r>
-        <w:rPr>
-          <w:rFonts w:asciiTheme="majorHAnsi" w:hAnsiTheme="majorHAnsi" w:cstheme="majorHAnsi"/>
-        </w:rPr>
-        <w:t>Inoltre</w:t>
-      </w:r>
-      <w:proofErr w:type="gramEnd"/>
-      <w:r>
-        <w:rPr>
-          <w:rFonts w:asciiTheme="majorHAnsi" w:hAnsiTheme="majorHAnsi" w:cstheme="majorHAnsi"/>
-        </w:rPr>
-        <w:t xml:space="preserve"> è</w:t>
+        <w:t xml:space="preserve"> nella creazione del progetto questa caratteristica. Inoltre è</w:t>
       </w:r>
       <w:r>
         <w:rPr>
@@ -5289,21 +5211,7 @@
         <w:rPr>
           <w:rFonts w:asciiTheme="majorHAnsi" w:hAnsiTheme="majorHAnsi" w:cstheme="majorHAnsi"/>
         </w:rPr>
-        <w:t xml:space="preserve">Si potrebbero anche implementare </w:t>
-      </w:r>
-      <w:proofErr w:type="gramStart"/>
-      <w:r>
-        <w:rPr>
-          <w:rFonts w:asciiTheme="majorHAnsi" w:hAnsiTheme="majorHAnsi" w:cstheme="majorHAnsi"/>
-        </w:rPr>
-        <w:t>delle impostazione</w:t>
-      </w:r>
-      <w:proofErr w:type="gramEnd"/>
-      <w:r>
-        <w:rPr>
-          <w:rFonts w:asciiTheme="majorHAnsi" w:hAnsiTheme="majorHAnsi" w:cstheme="majorHAnsi"/>
-        </w:rPr>
-        <w:t xml:space="preserve"> relative alla lingua di sistema,</w:t>
+        <w:t>Si potrebbero anche implementare delle impostazione relative alla lingua di sistema,</w:t>
       </w:r>
       <w:r>
         <w:rPr>
@@ -5511,7 +5419,6 @@
           <w:sz w:val="44"/>
           <w:szCs w:val="44"/>
         </w:rPr>
-        <w:lastRenderedPageBreak/>
         <w:t>11/12.</w:t>
       </w:r>
       <w:r>
@@ -6469,7 +6376,6 @@
           <w:sz w:val="44"/>
           <w:szCs w:val="44"/>
         </w:rPr>
-        <w:lastRenderedPageBreak/>
         <w:t>13.</w:t>
       </w:r>
       <w:r>
@@ -7538,23 +7444,13 @@
         </w:rPr>
         <w:t xml:space="preserve">Per lo sviluppo del progetto, il team ha scelto un approccio </w:t>
       </w:r>
-      <w:proofErr w:type="gramStart"/>
       <w:r>
         <w:rPr>
           <w:rFonts w:asciiTheme="majorHAnsi" w:hAnsiTheme="majorHAnsi" w:cstheme="majorHAnsi"/>
           <w:b/>
           <w:bCs/>
         </w:rPr>
-        <w:t>agile ,</w:t>
-      </w:r>
-      <w:proofErr w:type="gramEnd"/>
-      <w:r>
-        <w:rPr>
-          <w:rFonts w:asciiTheme="majorHAnsi" w:hAnsiTheme="majorHAnsi" w:cstheme="majorHAnsi"/>
-          <w:b/>
-          <w:bCs/>
-        </w:rPr>
-        <w:t xml:space="preserve"> </w:t>
+        <w:t xml:space="preserve">agile , </w:t>
       </w:r>
       <w:r>
         <w:rPr>
@@ -7609,21 +7505,7 @@
         <w:rPr>
           <w:rFonts w:asciiTheme="majorHAnsi" w:hAnsiTheme="majorHAnsi" w:cstheme="majorHAnsi"/>
         </w:rPr>
-        <w:t xml:space="preserve">Nel caso in cui un componente della squadra non sia in grado di portare a termine un task, </w:t>
-      </w:r>
-      <w:proofErr w:type="gramStart"/>
-      <w:r>
-        <w:rPr>
-          <w:rFonts w:asciiTheme="majorHAnsi" w:hAnsiTheme="majorHAnsi" w:cstheme="majorHAnsi"/>
-        </w:rPr>
-        <w:t>il team</w:t>
-      </w:r>
-      <w:proofErr w:type="gramEnd"/>
-      <w:r>
-        <w:rPr>
-          <w:rFonts w:asciiTheme="majorHAnsi" w:hAnsiTheme="majorHAnsi" w:cstheme="majorHAnsi"/>
-        </w:rPr>
-        <w:t xml:space="preserve"> si riunisce per trovare una soluzione.</w:t>
+        <w:t>Nel caso in cui un componente della squadra non sia in grado di portare a termine un task, il team si riunisce per trovare una soluzione.</w:t>
       </w:r>
     </w:p>
     <w:p>
@@ -7647,19 +7529,11 @@
           <w:rFonts w:asciiTheme="majorHAnsi" w:hAnsiTheme="majorHAnsi" w:cstheme="majorHAnsi"/>
         </w:rPr>
       </w:pPr>
-      <w:proofErr w:type="gramStart"/>
-      <w:r>
-        <w:rPr>
-          <w:rFonts w:asciiTheme="majorHAnsi" w:hAnsiTheme="majorHAnsi" w:cstheme="majorHAnsi"/>
-        </w:rPr>
-        <w:t>Nel team</w:t>
-      </w:r>
-      <w:proofErr w:type="gramEnd"/>
-      <w:r>
-        <w:rPr>
-          <w:rFonts w:asciiTheme="majorHAnsi" w:hAnsiTheme="majorHAnsi" w:cstheme="majorHAnsi"/>
-        </w:rPr>
-        <w:t xml:space="preserve"> non c'è una struttura di tipo gerarchico, tutti i membri hanno la stessa importanza e possono esprimere le loro opinioni.</w:t>
+      <w:r>
+        <w:rPr>
+          <w:rFonts w:asciiTheme="majorHAnsi" w:hAnsiTheme="majorHAnsi" w:cstheme="majorHAnsi"/>
+        </w:rPr>
+        <w:t>Nel team non c'è una struttura di tipo gerarchico, tutti i membri hanno la stessa importanza e possono esprimere le loro opinioni.</w:t>
       </w:r>
     </w:p>
     <w:p>
@@ -7835,7 +7709,6 @@
         <w:t xml:space="preserve"> e di pull </w:t>
       </w:r>
       <w:proofErr w:type="spellStart"/>
-      <w:proofErr w:type="gramStart"/>
       <w:r>
         <w:rPr>
           <w:rFonts w:asciiTheme="majorHAnsi" w:hAnsiTheme="majorHAnsi" w:cstheme="majorHAnsi"/>
@@ -7847,14 +7720,7 @@
         <w:rPr>
           <w:rFonts w:asciiTheme="majorHAnsi" w:hAnsiTheme="majorHAnsi" w:cstheme="majorHAnsi"/>
         </w:rPr>
-        <w:t>(</w:t>
-      </w:r>
-      <w:proofErr w:type="gramEnd"/>
-      <w:r>
-        <w:rPr>
-          <w:rFonts w:asciiTheme="majorHAnsi" w:hAnsiTheme="majorHAnsi" w:cstheme="majorHAnsi"/>
-        </w:rPr>
-        <w:t xml:space="preserve">funzioni contenute all’interno di </w:t>
+        <w:t xml:space="preserve">(funzioni contenute all’interno di </w:t>
       </w:r>
       <w:proofErr w:type="spellStart"/>
       <w:r>
@@ -7894,21 +7760,7 @@
         <w:rPr>
           <w:rFonts w:asciiTheme="majorHAnsi" w:hAnsiTheme="majorHAnsi" w:cstheme="majorHAnsi"/>
         </w:rPr>
-        <w:t xml:space="preserve">Si è scelto di dare molta importanza alla collaborazione con gli </w:t>
-      </w:r>
-      <w:proofErr w:type="gramStart"/>
-      <w:r>
-        <w:rPr>
-          <w:rFonts w:asciiTheme="majorHAnsi" w:hAnsiTheme="majorHAnsi" w:cstheme="majorHAnsi"/>
-        </w:rPr>
-        <w:t>utenti, infatti</w:t>
-      </w:r>
-      <w:proofErr w:type="gramEnd"/>
-      <w:r>
-        <w:rPr>
-          <w:rFonts w:asciiTheme="majorHAnsi" w:hAnsiTheme="majorHAnsi" w:cstheme="majorHAnsi"/>
-        </w:rPr>
-        <w:t xml:space="preserve"> dopo aver messo appunto le funzionalità base dell'applicazione, si è deciso di dare la possibilità agli utenti di collaborare mediante suggerimenti e feedback o anche attivamente allo sviluppo degli aggiornamenti. </w:t>
+        <w:t xml:space="preserve">Si è scelto di dare molta importanza alla collaborazione con gli utenti, infatti dopo aver messo appunto le funzionalità base dell'applicazione, si è deciso di dare la possibilità agli utenti di collaborare mediante suggerimenti e feedback o anche attivamente allo sviluppo degli aggiornamenti. </w:t>
       </w:r>
     </w:p>
     <w:p>
@@ -7930,19 +7782,11 @@
           <w:rFonts w:asciiTheme="majorHAnsi" w:hAnsiTheme="majorHAnsi" w:cstheme="majorHAnsi"/>
         </w:rPr>
       </w:pPr>
-      <w:proofErr w:type="gramStart"/>
-      <w:r>
-        <w:rPr>
-          <w:rFonts w:asciiTheme="majorHAnsi" w:hAnsiTheme="majorHAnsi" w:cstheme="majorHAnsi"/>
-        </w:rPr>
-        <w:t>Il team</w:t>
-      </w:r>
-      <w:proofErr w:type="gramEnd"/>
-      <w:r>
-        <w:rPr>
-          <w:rFonts w:asciiTheme="majorHAnsi" w:hAnsiTheme="majorHAnsi" w:cstheme="majorHAnsi"/>
-        </w:rPr>
-        <w:t xml:space="preserve"> è favorevole al cambiamento e si impegna a dedicare il giusto tempo alla pianificazione del futuro del software.</w:t>
+      <w:r>
+        <w:rPr>
+          <w:rFonts w:asciiTheme="majorHAnsi" w:hAnsiTheme="majorHAnsi" w:cstheme="majorHAnsi"/>
+        </w:rPr>
+        <w:t>Il team è favorevole al cambiamento e si impegna a dedicare il giusto tempo alla pianificazione del futuro del software.</w:t>
       </w:r>
     </w:p>
     <w:p>
@@ -8050,21 +7894,7 @@
         <w:rPr>
           <w:rFonts w:asciiTheme="majorHAnsi" w:hAnsiTheme="majorHAnsi" w:cstheme="majorHAnsi"/>
         </w:rPr>
-        <w:t xml:space="preserve">Il lavoro svolto, che si tratti di documentazione o di codice, viene regolarmente salvato nel repository di GitHub in condivisione con tutti i membri </w:t>
-      </w:r>
-      <w:proofErr w:type="gramStart"/>
-      <w:r>
-        <w:rPr>
-          <w:rFonts w:asciiTheme="majorHAnsi" w:hAnsiTheme="majorHAnsi" w:cstheme="majorHAnsi"/>
-        </w:rPr>
-        <w:t>del team</w:t>
-      </w:r>
-      <w:proofErr w:type="gramEnd"/>
-      <w:r>
-        <w:rPr>
-          <w:rFonts w:asciiTheme="majorHAnsi" w:hAnsiTheme="majorHAnsi" w:cstheme="majorHAnsi"/>
-        </w:rPr>
-        <w:t>.</w:t>
+        <w:t>Il lavoro svolto, che si tratti di documentazione o di codice, viene regolarmente salvato nel repository di GitHub in condivisione con tutti i membri del team.</w:t>
       </w:r>
     </w:p>
     <w:p>
@@ -8120,21 +7950,7 @@
         <w:rPr>
           <w:rFonts w:asciiTheme="majorHAnsi" w:hAnsiTheme="majorHAnsi" w:cstheme="majorHAnsi"/>
         </w:rPr>
-        <w:t xml:space="preserve">utilizziamo </w:t>
-      </w:r>
-      <w:proofErr w:type="gramStart"/>
-      <w:r>
-        <w:rPr>
-          <w:rFonts w:asciiTheme="majorHAnsi" w:hAnsiTheme="majorHAnsi" w:cstheme="majorHAnsi"/>
-        </w:rPr>
-        <w:t>2</w:t>
-      </w:r>
-      <w:proofErr w:type="gramEnd"/>
-      <w:r>
-        <w:rPr>
-          <w:rFonts w:asciiTheme="majorHAnsi" w:hAnsiTheme="majorHAnsi" w:cstheme="majorHAnsi"/>
-        </w:rPr>
-        <w:t xml:space="preserve"> diversi </w:t>
+        <w:t xml:space="preserve">utilizziamo 2 diversi </w:t>
       </w:r>
       <w:proofErr w:type="spellStart"/>
       <w:r>
@@ -8390,21 +8206,7 @@
         <w:rPr>
           <w:rFonts w:asciiTheme="majorHAnsi" w:hAnsiTheme="majorHAnsi" w:cstheme="majorHAnsi"/>
         </w:rPr>
-        <w:t xml:space="preserve">Durante la settimana i membri </w:t>
-      </w:r>
-      <w:proofErr w:type="gramStart"/>
-      <w:r>
-        <w:rPr>
-          <w:rFonts w:asciiTheme="majorHAnsi" w:hAnsiTheme="majorHAnsi" w:cstheme="majorHAnsi"/>
-        </w:rPr>
-        <w:t>del team</w:t>
-      </w:r>
-      <w:proofErr w:type="gramEnd"/>
-      <w:r>
-        <w:rPr>
-          <w:rFonts w:asciiTheme="majorHAnsi" w:hAnsiTheme="majorHAnsi" w:cstheme="majorHAnsi"/>
-        </w:rPr>
-        <w:t xml:space="preserve"> sono liberi di creare nuove </w:t>
+        <w:t xml:space="preserve">Durante la settimana i membri del team sono liberi di creare nuove </w:t>
       </w:r>
       <w:proofErr w:type="spellStart"/>
       <w:r>
@@ -8446,21 +8248,7 @@
         <w:rPr>
           <w:rFonts w:asciiTheme="majorHAnsi" w:hAnsiTheme="majorHAnsi" w:cstheme="majorHAnsi"/>
         </w:rPr>
-        <w:t xml:space="preserve"> sono suddivise in </w:t>
-      </w:r>
-      <w:proofErr w:type="gramStart"/>
-      <w:r>
-        <w:rPr>
-          <w:rFonts w:asciiTheme="majorHAnsi" w:hAnsiTheme="majorHAnsi" w:cstheme="majorHAnsi"/>
-        </w:rPr>
-        <w:t>3</w:t>
-      </w:r>
-      <w:proofErr w:type="gramEnd"/>
-      <w:r>
-        <w:rPr>
-          <w:rFonts w:asciiTheme="majorHAnsi" w:hAnsiTheme="majorHAnsi" w:cstheme="majorHAnsi"/>
-        </w:rPr>
-        <w:t xml:space="preserve"> categorie principali:</w:t>
+        <w:t xml:space="preserve"> sono suddivise in 3 categorie principali:</w:t>
       </w:r>
     </w:p>
     <w:p>
@@ -8582,7 +8370,6 @@
         <w:rPr>
           <w:rFonts w:asciiTheme="majorHAnsi" w:hAnsiTheme="majorHAnsi" w:cstheme="majorHAnsi"/>
         </w:rPr>
-        <w:lastRenderedPageBreak/>
         <w:t xml:space="preserve">Working on </w:t>
       </w:r>
       <w:proofErr w:type="spellStart"/>
@@ -8719,25 +8506,7 @@
           <w:sz w:val="24"/>
           <w:szCs w:val="24"/>
         </w:rPr>
-        <w:t xml:space="preserve">Per lo sviluppo di questa applicazione è stato utilizzato una organizzazione con metodo agile, in questo modo i componenti </w:t>
-      </w:r>
-      <w:proofErr w:type="gramStart"/>
-      <w:r>
-        <w:rPr>
-          <w:rFonts w:asciiTheme="majorHAnsi" w:hAnsiTheme="majorHAnsi" w:cstheme="majorHAnsi"/>
-          <w:sz w:val="24"/>
-          <w:szCs w:val="24"/>
-        </w:rPr>
-        <w:t>del team</w:t>
-      </w:r>
-      <w:proofErr w:type="gramEnd"/>
-      <w:r>
-        <w:rPr>
-          <w:rFonts w:asciiTheme="majorHAnsi" w:hAnsiTheme="majorHAnsi" w:cstheme="majorHAnsi"/>
-          <w:sz w:val="24"/>
-          <w:szCs w:val="24"/>
-        </w:rPr>
-        <w:t xml:space="preserve"> hanno potuto lavorare in parallelo per quanto riguarda la creazione del codice che sulla produzione della documentazione.</w:t>
+        <w:t>Per lo sviluppo di questa applicazione è stato utilizzato una organizzazione con metodo agile, in questo modo i componenti del team hanno potuto lavorare in parallelo per quanto riguarda la creazione del codice che sulla produzione della documentazione.</w:t>
       </w:r>
     </w:p>
     <w:p>
@@ -8772,60 +8541,24 @@
           <w:sz w:val="24"/>
           <w:szCs w:val="24"/>
         </w:rPr>
-        <w:t xml:space="preserve"> ha aiutato notevolmente in questa fase, permettendo ai componenti </w:t>
-      </w:r>
-      <w:proofErr w:type="gramStart"/>
-      <w:r>
-        <w:rPr>
-          <w:rFonts w:asciiTheme="majorHAnsi" w:hAnsiTheme="majorHAnsi" w:cstheme="majorHAnsi"/>
-          <w:sz w:val="24"/>
-          <w:szCs w:val="24"/>
-        </w:rPr>
-        <w:t>del team</w:t>
-      </w:r>
-      <w:proofErr w:type="gramEnd"/>
-      <w:r>
-        <w:rPr>
-          <w:rFonts w:asciiTheme="majorHAnsi" w:hAnsiTheme="majorHAnsi" w:cstheme="majorHAnsi"/>
-          <w:sz w:val="24"/>
-          <w:szCs w:val="24"/>
-        </w:rPr>
-        <w:t xml:space="preserve"> di conoscere lo stato di avanzamento del progetto e di standardizzare la piattaforma su cui operare e condividere i file di progetto.</w:t>
-      </w:r>
-    </w:p>
-    <w:p>
-      <w:pPr>
-        <w:rPr>
-          <w:rFonts w:asciiTheme="majorHAnsi" w:hAnsiTheme="majorHAnsi" w:cstheme="majorHAnsi"/>
-          <w:sz w:val="24"/>
-          <w:szCs w:val="24"/>
-        </w:rPr>
-      </w:pPr>
-      <w:r>
-        <w:rPr>
-          <w:rFonts w:asciiTheme="majorHAnsi" w:hAnsiTheme="majorHAnsi" w:cstheme="majorHAnsi"/>
-          <w:sz w:val="24"/>
-          <w:szCs w:val="24"/>
-        </w:rPr>
-        <w:t xml:space="preserve">Nell’ambito di questo progetto sono stati applicati i concetti della soluzione divisionale relativi ai meccanismi di </w:t>
-      </w:r>
-      <w:proofErr w:type="gramStart"/>
-      <w:r>
-        <w:rPr>
-          <w:rFonts w:asciiTheme="majorHAnsi" w:hAnsiTheme="majorHAnsi" w:cstheme="majorHAnsi"/>
-          <w:sz w:val="24"/>
-          <w:szCs w:val="24"/>
-        </w:rPr>
-        <w:t>coordinamento</w:t>
-      </w:r>
-      <w:proofErr w:type="gramEnd"/>
-      <w:r>
-        <w:rPr>
-          <w:rFonts w:asciiTheme="majorHAnsi" w:hAnsiTheme="majorHAnsi" w:cstheme="majorHAnsi"/>
-          <w:sz w:val="24"/>
-          <w:szCs w:val="24"/>
-        </w:rPr>
-        <w:t xml:space="preserve"> i quali hanno permesso di ottenere una buona autonomia su come raggiungere gli obiettivi dichiarati.</w:t>
+        <w:t xml:space="preserve"> ha aiutato notevolmente in questa fase, permettendo ai componenti del team di conoscere lo stato di avanzamento del progetto e di standardizzare la piattaforma su cui operare e condividere i file di progetto.</w:t>
+      </w:r>
+    </w:p>
+    <w:p>
+      <w:pPr>
+        <w:rPr>
+          <w:rFonts w:asciiTheme="majorHAnsi" w:hAnsiTheme="majorHAnsi" w:cstheme="majorHAnsi"/>
+          <w:sz w:val="24"/>
+          <w:szCs w:val="24"/>
+        </w:rPr>
+      </w:pPr>
+      <w:r>
+        <w:rPr>
+          <w:rFonts w:asciiTheme="majorHAnsi" w:hAnsiTheme="majorHAnsi" w:cstheme="majorHAnsi"/>
+          <w:sz w:val="24"/>
+          <w:szCs w:val="24"/>
+        </w:rPr>
+        <w:t>Nell’ambito di questo progetto sono stati applicati i concetti della soluzione divisionale relativi ai meccanismi di coordinamento i quali hanno permesso di ottenere una buona autonomia su come raggiungere gli obiettivi dichiarati.</w:t>
       </w:r>
     </w:p>
     <w:p>
@@ -8885,7 +8618,6 @@
           <w14:ligatures w14:val="none"/>
         </w:rPr>
       </w:pPr>
-      <w:proofErr w:type="gramStart"/>
       <w:r>
         <w:rPr>
           <w:rFonts w:asciiTheme="majorHAnsi" w:eastAsia="Times New Roman" w:hAnsiTheme="majorHAnsi" w:cstheme="majorHAnsi"/>
@@ -8908,20 +8640,7 @@
           <w:lang w:eastAsia="it-IT"/>
           <w14:ligatures w14:val="none"/>
         </w:rPr>
-        <w:t>l team</w:t>
-      </w:r>
-      <w:proofErr w:type="gramEnd"/>
-      <w:r>
-        <w:rPr>
-          <w:rFonts w:asciiTheme="majorHAnsi" w:eastAsia="Times New Roman" w:hAnsiTheme="majorHAnsi" w:cstheme="majorHAnsi"/>
-          <w:color w:val="1F2328"/>
-          <w:kern w:val="0"/>
-          <w:sz w:val="24"/>
-          <w:szCs w:val="24"/>
-          <w:lang w:eastAsia="it-IT"/>
-          <w14:ligatures w14:val="none"/>
-        </w:rPr>
-        <w:t xml:space="preserve"> </w:t>
+        <w:t xml:space="preserve">l team </w:t>
       </w:r>
       <w:r>
         <w:rPr>
@@ -9295,20 +9014,7 @@
           <w:lang w:eastAsia="it-IT"/>
           <w14:ligatures w14:val="none"/>
         </w:rPr>
-        <w:t xml:space="preserve">deve essere il più semplice possibile da utilizzare, apprendere e operare in tutti i vari domini nei quali può essere utilizzata </w:t>
-      </w:r>
-      <w:proofErr w:type="gramStart"/>
-      <w:r>
-        <w:rPr>
-          <w:rFonts w:asciiTheme="majorHAnsi" w:eastAsia="Times New Roman" w:hAnsiTheme="majorHAnsi" w:cstheme="majorHAnsi"/>
-          <w:color w:val="1F2328"/>
-          <w:kern w:val="0"/>
-          <w:sz w:val="24"/>
-          <w:szCs w:val="24"/>
-          <w:lang w:eastAsia="it-IT"/>
-          <w14:ligatures w14:val="none"/>
-        </w:rPr>
-        <w:t>l’</w:t>
+        <w:t>deve essere il più semplice possibile da utilizzare, apprendere e operare in tutti i vari domini nei quali può essere utilizzata l’</w:t>
       </w:r>
       <w:proofErr w:type="spellStart"/>
       <w:r>
@@ -9336,7 +9042,6 @@
         <w:t>re</w:t>
       </w:r>
       <w:proofErr w:type="spellEnd"/>
-      <w:proofErr w:type="gramEnd"/>
       <w:r>
         <w:rPr>
           <w:rFonts w:asciiTheme="majorHAnsi" w:eastAsia="Times New Roman" w:hAnsiTheme="majorHAnsi" w:cstheme="majorHAnsi"/>
@@ -9387,57 +9092,31 @@
           <w:lang w:eastAsia="it-IT"/>
           <w14:ligatures w14:val="none"/>
         </w:rPr>
-        <w:t xml:space="preserve">per </w:t>
-      </w:r>
-      <w:proofErr w:type="gramStart"/>
-      <w:r>
-        <w:rPr>
-          <w:rFonts w:asciiTheme="majorHAnsi" w:eastAsia="Times New Roman" w:hAnsiTheme="majorHAnsi" w:cstheme="majorHAnsi"/>
-          <w:color w:val="1F2328"/>
-          <w:kern w:val="0"/>
-          <w:sz w:val="24"/>
-          <w:szCs w:val="24"/>
-          <w:lang w:eastAsia="it-IT"/>
-          <w14:ligatures w14:val="none"/>
-        </w:rPr>
-        <w:t xml:space="preserve">l’esecuzione </w:t>
-      </w:r>
-      <w:r>
-        <w:rPr>
-          <w:rFonts w:asciiTheme="majorHAnsi" w:eastAsia="Times New Roman" w:hAnsiTheme="majorHAnsi" w:cstheme="majorHAnsi"/>
-          <w:color w:val="1F2328"/>
-          <w:kern w:val="0"/>
-          <w:sz w:val="24"/>
-          <w:szCs w:val="24"/>
-          <w:lang w:eastAsia="it-IT"/>
-          <w14:ligatures w14:val="none"/>
-        </w:rPr>
-        <w:t xml:space="preserve"> </w:t>
-      </w:r>
-      <w:r>
-        <w:rPr>
-          <w:rFonts w:asciiTheme="majorHAnsi" w:eastAsia="Times New Roman" w:hAnsiTheme="majorHAnsi" w:cstheme="majorHAnsi"/>
-          <w:color w:val="1F2328"/>
-          <w:kern w:val="0"/>
-          <w:sz w:val="24"/>
-          <w:szCs w:val="24"/>
-          <w:lang w:eastAsia="it-IT"/>
-          <w14:ligatures w14:val="none"/>
-        </w:rPr>
-        <w:t>dell’applicazione</w:t>
-      </w:r>
-      <w:proofErr w:type="gramEnd"/>
-      <w:r>
-        <w:rPr>
-          <w:rFonts w:asciiTheme="majorHAnsi" w:eastAsia="Times New Roman" w:hAnsiTheme="majorHAnsi" w:cstheme="majorHAnsi"/>
-          <w:color w:val="1F2328"/>
-          <w:kern w:val="0"/>
-          <w:sz w:val="24"/>
-          <w:szCs w:val="24"/>
-          <w:lang w:eastAsia="it-IT"/>
-          <w14:ligatures w14:val="none"/>
-        </w:rPr>
-        <w:t xml:space="preserve"> fitness app sono</w:t>
+        <w:t xml:space="preserve">per l’esecuzione </w:t>
+      </w:r>
+      <w:r>
+        <w:rPr>
+          <w:rFonts w:asciiTheme="majorHAnsi" w:eastAsia="Times New Roman" w:hAnsiTheme="majorHAnsi" w:cstheme="majorHAnsi"/>
+          <w:color w:val="1F2328"/>
+          <w:kern w:val="0"/>
+          <w:sz w:val="24"/>
+          <w:szCs w:val="24"/>
+          <w:lang w:eastAsia="it-IT"/>
+          <w14:ligatures w14:val="none"/>
+        </w:rPr>
+        <w:t xml:space="preserve"> </w:t>
+      </w:r>
+      <w:r>
+        <w:rPr>
+          <w:rFonts w:asciiTheme="majorHAnsi" w:eastAsia="Times New Roman" w:hAnsiTheme="majorHAnsi" w:cstheme="majorHAnsi"/>
+          <w:color w:val="1F2328"/>
+          <w:kern w:val="0"/>
+          <w:sz w:val="24"/>
+          <w:szCs w:val="24"/>
+          <w:lang w:eastAsia="it-IT"/>
+          <w14:ligatures w14:val="none"/>
+        </w:rPr>
+        <w:t>dell’applicazione fitness app sono</w:t>
       </w:r>
       <w:r>
         <w:rPr>
@@ -9644,7 +9323,6 @@
           <w:lang w:eastAsia="it-IT"/>
           <w14:ligatures w14:val="none"/>
         </w:rPr>
-        <w:lastRenderedPageBreak/>
         <w:t>Revisione del software</w:t>
       </w:r>
     </w:p>
@@ -9876,33 +9554,7 @@
           <w:lang w:eastAsia="it-IT"/>
           <w14:ligatures w14:val="none"/>
         </w:rPr>
-        <w:t xml:space="preserve">: Molto difficile, in quanto sviluppato specificatamente per Android, mal si presta alla transizione verso sistemi terzi (Apple) che richiedono un linguaggio di sviluppo totalmente diverso. </w:t>
-      </w:r>
-      <w:proofErr w:type="gramStart"/>
-      <w:r>
-        <w:rPr>
-          <w:rFonts w:asciiTheme="majorHAnsi" w:eastAsia="Times New Roman" w:hAnsiTheme="majorHAnsi" w:cstheme="majorHAnsi"/>
-          <w:color w:val="1F2328"/>
-          <w:kern w:val="0"/>
-          <w:sz w:val="24"/>
-          <w:szCs w:val="24"/>
-          <w:lang w:eastAsia="it-IT"/>
-          <w14:ligatures w14:val="none"/>
-        </w:rPr>
-        <w:t>Tuttavia</w:t>
-      </w:r>
-      <w:proofErr w:type="gramEnd"/>
-      <w:r>
-        <w:rPr>
-          <w:rFonts w:asciiTheme="majorHAnsi" w:eastAsia="Times New Roman" w:hAnsiTheme="majorHAnsi" w:cstheme="majorHAnsi"/>
-          <w:color w:val="1F2328"/>
-          <w:kern w:val="0"/>
-          <w:sz w:val="24"/>
-          <w:szCs w:val="24"/>
-          <w:lang w:eastAsia="it-IT"/>
-          <w14:ligatures w14:val="none"/>
-        </w:rPr>
-        <w:t xml:space="preserve"> il design del sistema può essere riutilizzato per implementarlo ex novo su altre piattaforme, ma questo esula dal codice scritto.</w:t>
+        <w:t>: Molto difficile, in quanto sviluppato specificatamente per Android, mal si presta alla transizione verso sistemi terzi (Apple) che richiedono un linguaggio di sviluppo totalmente diverso. Tuttavia il design del sistema può essere riutilizzato per implementarlo ex novo su altre piattaforme, ma questo esula dal codice scritto.</w:t>
       </w:r>
     </w:p>
     <w:p>
@@ -10015,57 +9667,31 @@
           <w:lang w:eastAsia="it-IT"/>
           <w14:ligatures w14:val="none"/>
         </w:rPr>
-        <w:t xml:space="preserve">Per la gestione del processo di sviluppo dell’applicazione sono stati definiti i </w:t>
-      </w:r>
-      <w:proofErr w:type="gramStart"/>
-      <w:r>
-        <w:rPr>
-          <w:rFonts w:asciiTheme="majorHAnsi" w:eastAsia="Times New Roman" w:hAnsiTheme="majorHAnsi" w:cstheme="majorHAnsi"/>
-          <w:color w:val="1F2328"/>
-          <w:kern w:val="0"/>
-          <w:sz w:val="24"/>
-          <w:szCs w:val="24"/>
-          <w:lang w:eastAsia="it-IT"/>
-          <w14:ligatures w14:val="none"/>
-        </w:rPr>
-        <w:t xml:space="preserve">requisiti </w:t>
-      </w:r>
-      <w:r>
-        <w:rPr>
-          <w:rFonts w:asciiTheme="majorHAnsi" w:eastAsia="Times New Roman" w:hAnsiTheme="majorHAnsi" w:cstheme="majorHAnsi"/>
-          <w:color w:val="1F2328"/>
-          <w:kern w:val="0"/>
-          <w:sz w:val="24"/>
-          <w:szCs w:val="24"/>
-          <w:lang w:eastAsia="it-IT"/>
-          <w14:ligatures w14:val="none"/>
-        </w:rPr>
-        <w:t xml:space="preserve"> </w:t>
-      </w:r>
-      <w:r>
-        <w:rPr>
-          <w:rFonts w:asciiTheme="majorHAnsi" w:eastAsia="Times New Roman" w:hAnsiTheme="majorHAnsi" w:cstheme="majorHAnsi"/>
-          <w:color w:val="1F2328"/>
-          <w:kern w:val="0"/>
-          <w:sz w:val="24"/>
-          <w:szCs w:val="24"/>
-          <w:lang w:eastAsia="it-IT"/>
-          <w14:ligatures w14:val="none"/>
-        </w:rPr>
-        <w:t>utilizzando</w:t>
-      </w:r>
-      <w:proofErr w:type="gramEnd"/>
-      <w:r>
-        <w:rPr>
-          <w:rFonts w:asciiTheme="majorHAnsi" w:eastAsia="Times New Roman" w:hAnsiTheme="majorHAnsi" w:cstheme="majorHAnsi"/>
-          <w:color w:val="1F2328"/>
-          <w:kern w:val="0"/>
-          <w:sz w:val="24"/>
-          <w:szCs w:val="24"/>
-          <w:lang w:eastAsia="it-IT"/>
-          <w14:ligatures w14:val="none"/>
-        </w:rPr>
-        <w:t xml:space="preserve"> il criterio di </w:t>
+        <w:t xml:space="preserve">Per la gestione del processo di sviluppo dell’applicazione sono stati definiti i requisiti </w:t>
+      </w:r>
+      <w:r>
+        <w:rPr>
+          <w:rFonts w:asciiTheme="majorHAnsi" w:eastAsia="Times New Roman" w:hAnsiTheme="majorHAnsi" w:cstheme="majorHAnsi"/>
+          <w:color w:val="1F2328"/>
+          <w:kern w:val="0"/>
+          <w:sz w:val="24"/>
+          <w:szCs w:val="24"/>
+          <w:lang w:eastAsia="it-IT"/>
+          <w14:ligatures w14:val="none"/>
+        </w:rPr>
+        <w:t xml:space="preserve"> </w:t>
+      </w:r>
+      <w:r>
+        <w:rPr>
+          <w:rFonts w:asciiTheme="majorHAnsi" w:eastAsia="Times New Roman" w:hAnsiTheme="majorHAnsi" w:cstheme="majorHAnsi"/>
+          <w:color w:val="1F2328"/>
+          <w:kern w:val="0"/>
+          <w:sz w:val="24"/>
+          <w:szCs w:val="24"/>
+          <w:lang w:eastAsia="it-IT"/>
+          <w14:ligatures w14:val="none"/>
+        </w:rPr>
+        <w:t xml:space="preserve">utilizzando il criterio di </w:t>
       </w:r>
       <w:proofErr w:type="spellStart"/>
       <w:r>
@@ -10938,7 +10564,6 @@
           <w:lang w:eastAsia="it-IT"/>
           <w14:ligatures w14:val="none"/>
         </w:rPr>
-        <w:lastRenderedPageBreak/>
         <w:t>Grafica diversificata giorno notte (tema chiaro tema scuro)</w:t>
       </w:r>
     </w:p>
@@ -11356,33 +10981,7 @@
           <w:lang w:eastAsia="it-IT"/>
           <w14:ligatures w14:val="none"/>
         </w:rPr>
-        <w:t xml:space="preserve">sono stati utilizzati degli strumenti come </w:t>
-      </w:r>
-      <w:proofErr w:type="gramStart"/>
-      <w:r>
-        <w:rPr>
-          <w:rFonts w:asciiTheme="majorHAnsi" w:eastAsia="Times New Roman" w:hAnsiTheme="majorHAnsi" w:cstheme="majorHAnsi"/>
-          <w:color w:val="1F2328"/>
-          <w:kern w:val="0"/>
-          <w:sz w:val="24"/>
-          <w:szCs w:val="24"/>
-          <w:lang w:eastAsia="it-IT"/>
-          <w14:ligatures w14:val="none"/>
-        </w:rPr>
-        <w:t>UML(</w:t>
-      </w:r>
-      <w:proofErr w:type="gramEnd"/>
-      <w:r>
-        <w:rPr>
-          <w:rFonts w:asciiTheme="majorHAnsi" w:eastAsia="Times New Roman" w:hAnsiTheme="majorHAnsi" w:cstheme="majorHAnsi"/>
-          <w:color w:val="1F2328"/>
-          <w:kern w:val="0"/>
-          <w:sz w:val="24"/>
-          <w:szCs w:val="24"/>
-          <w:lang w:eastAsia="it-IT"/>
-          <w14:ligatures w14:val="none"/>
-        </w:rPr>
-        <w:t>Unified Modelling Language), utilizzato per rappresentare il software e per comunicare le idee di progettazione in maniera chiara.</w:t>
+        <w:t>sono stati utilizzati degli strumenti come UML(Unified Modelling Language), utilizzato per rappresentare il software e per comunicare le idee di progettazione in maniera chiara.</w:t>
       </w:r>
       <w:r>
         <w:rPr>
@@ -11719,7 +11318,6 @@
           <w:sz w:val="24"/>
           <w:szCs w:val="24"/>
         </w:rPr>
-        <w:lastRenderedPageBreak/>
         <w:t xml:space="preserve">Come si può notare dal diagramma UML, l’applicazione ha una struttura gerarchica nella quale sono presenti i vari allenamenti nei diversi giorni della settimana, inoltre all’interno del workout abbiamo presenti i vari esercizi che si suddividono in </w:t>
       </w:r>
       <w:proofErr w:type="spellStart"/>
@@ -11740,27 +11338,7 @@
           <w:sz w:val="24"/>
           <w:szCs w:val="24"/>
         </w:rPr>
-        <w:t xml:space="preserve"> </w:t>
-      </w:r>
-      <w:proofErr w:type="gramStart"/>
-      <w:r>
-        <w:rPr>
-          <w:rFonts w:asciiTheme="majorHAnsi" w:hAnsiTheme="majorHAnsi" w:cstheme="majorHAnsi"/>
-          <w:color w:val="1F2328"/>
-          <w:sz w:val="24"/>
-          <w:szCs w:val="24"/>
-        </w:rPr>
-        <w:t>e</w:t>
-      </w:r>
-      <w:proofErr w:type="gramEnd"/>
-      <w:r>
-        <w:rPr>
-          <w:rFonts w:asciiTheme="majorHAnsi" w:hAnsiTheme="majorHAnsi" w:cstheme="majorHAnsi"/>
-          <w:color w:val="1F2328"/>
-          <w:sz w:val="24"/>
-          <w:szCs w:val="24"/>
-        </w:rPr>
-        <w:t xml:space="preserve"> </w:t>
+        <w:t xml:space="preserve"> e </w:t>
       </w:r>
       <w:proofErr w:type="spellStart"/>
       <w:r>
@@ -11981,7 +11559,6 @@
           <w:lang w:eastAsia="it-IT"/>
           <w14:ligatures w14:val="none"/>
         </w:rPr>
-        <w:lastRenderedPageBreak/>
         <w:t>Durante l’avvio, l’utente dovrà andare a creare gli esercizi da inserire all’interno della scheda, in questo caso si può notare che sono già suddivisi i gruppi muscolari per facilitare l’utente nella creazione del workout e dell’esercizio per la scheda.</w:t>
       </w:r>
     </w:p>
@@ -12117,27 +11694,7 @@
           <w:sz w:val="24"/>
           <w:szCs w:val="24"/>
         </w:rPr>
-        <w:t xml:space="preserve">Infine dopo aver inserito il nome dell’esercizio, si andranno a completare gli altri </w:t>
-      </w:r>
-      <w:proofErr w:type="gramStart"/>
-      <w:r>
-        <w:rPr>
-          <w:rFonts w:asciiTheme="majorHAnsi" w:hAnsiTheme="majorHAnsi" w:cstheme="majorHAnsi"/>
-          <w:color w:val="1F2328"/>
-          <w:sz w:val="24"/>
-          <w:szCs w:val="24"/>
-        </w:rPr>
-        <w:t>campi(</w:t>
-      </w:r>
-      <w:proofErr w:type="gramEnd"/>
-      <w:r>
-        <w:rPr>
-          <w:rFonts w:asciiTheme="majorHAnsi" w:hAnsiTheme="majorHAnsi" w:cstheme="majorHAnsi"/>
-          <w:color w:val="1F2328"/>
-          <w:sz w:val="24"/>
-          <w:szCs w:val="24"/>
-        </w:rPr>
-        <w:t>numero ripetizioni, tempo di recupero, numero serie, carico utilizzato) sempre mostrando all’utente un’interfaccia molto semplice e intuitiva.</w:t>
+        <w:t>Infine dopo aver inserito il nome dell’esercizio, si andranno a completare gli altri campi(numero ripetizioni, tempo di recupero, numero serie, carico utilizzato) sempre mostrando all’utente un’interfaccia molto semplice e intuitiva.</w:t>
       </w:r>
     </w:p>
     <w:p>
@@ -12162,7 +11719,6 @@
           <w:sz w:val="24"/>
           <w:szCs w:val="24"/>
         </w:rPr>
-        <w:lastRenderedPageBreak/>
         <w:drawing>
           <wp:anchor distT="0" distB="0" distL="114300" distR="114300" simplePos="0" relativeHeight="251670528" behindDoc="1" locked="0" layoutInCell="1" allowOverlap="1" wp14:anchorId="44F81D2D" wp14:editId="7BF85F60">
             <wp:simplePos x="0" y="0"/>
@@ -12257,7 +11813,6 @@
         <w:t xml:space="preserve"> e il </w:t>
       </w:r>
       <w:proofErr w:type="spellStart"/>
-      <w:proofErr w:type="gramStart"/>
       <w:r>
         <w:rPr>
           <w:rFonts w:asciiTheme="majorHAnsi" w:hAnsiTheme="majorHAnsi" w:cstheme="majorHAnsi"/>
@@ -12284,17 +11839,7 @@
           <w:sz w:val="24"/>
           <w:szCs w:val="24"/>
         </w:rPr>
-        <w:t xml:space="preserve"> che</w:t>
-      </w:r>
-      <w:proofErr w:type="gramEnd"/>
-      <w:r>
-        <w:rPr>
-          <w:rFonts w:asciiTheme="majorHAnsi" w:hAnsiTheme="majorHAnsi" w:cstheme="majorHAnsi"/>
-          <w:color w:val="1F2328"/>
-          <w:sz w:val="24"/>
-          <w:szCs w:val="24"/>
-        </w:rPr>
-        <w:t xml:space="preserve"> riporta</w:t>
+        <w:t xml:space="preserve"> che riporta</w:t>
       </w:r>
       <w:r>
         <w:rPr>
@@ -12448,7 +11993,6 @@
           <w:sz w:val="44"/>
           <w:szCs w:val="44"/>
         </w:rPr>
-        <w:lastRenderedPageBreak/>
         <w:drawing>
           <wp:anchor distT="0" distB="0" distL="114300" distR="114300" simplePos="0" relativeHeight="251669504" behindDoc="0" locked="0" layoutInCell="1" allowOverlap="1" wp14:anchorId="731D0BDE" wp14:editId="6B50C45F">
             <wp:simplePos x="0" y="0"/>
@@ -12602,7 +12146,6 @@
           <w:sz w:val="44"/>
           <w:szCs w:val="44"/>
         </w:rPr>
-        <w:lastRenderedPageBreak/>
         <w:drawing>
           <wp:anchor distT="0" distB="0" distL="114300" distR="114300" simplePos="0" relativeHeight="251671552" behindDoc="0" locked="0" layoutInCell="1" allowOverlap="1" wp14:anchorId="116BACDE" wp14:editId="5AB99C95">
             <wp:simplePos x="0" y="0"/>
@@ -12824,33 +12367,7 @@
           <w:lang w:eastAsia="it-IT"/>
           <w14:ligatures w14:val="none"/>
         </w:rPr>
-        <w:t>Il pattern architetturale utilizzato durante la programmazione del software è stato il Model-View-</w:t>
-      </w:r>
-      <w:proofErr w:type="gramStart"/>
-      <w:r>
-        <w:rPr>
-          <w:rFonts w:asciiTheme="majorHAnsi" w:eastAsia="Times New Roman" w:hAnsiTheme="majorHAnsi" w:cstheme="majorHAnsi"/>
-          <w:color w:val="1F2328"/>
-          <w:kern w:val="0"/>
-          <w:sz w:val="24"/>
-          <w:szCs w:val="24"/>
-          <w:lang w:eastAsia="it-IT"/>
-          <w14:ligatures w14:val="none"/>
-        </w:rPr>
-        <w:t>Controller(</w:t>
-      </w:r>
-      <w:proofErr w:type="gramEnd"/>
-      <w:r>
-        <w:rPr>
-          <w:rFonts w:asciiTheme="majorHAnsi" w:eastAsia="Times New Roman" w:hAnsiTheme="majorHAnsi" w:cstheme="majorHAnsi"/>
-          <w:color w:val="1F2328"/>
-          <w:kern w:val="0"/>
-          <w:sz w:val="24"/>
-          <w:szCs w:val="24"/>
-          <w:lang w:eastAsia="it-IT"/>
-          <w14:ligatures w14:val="none"/>
-        </w:rPr>
-        <w:t>MVC).</w:t>
+        <w:t>Il pattern architetturale utilizzato durante la programmazione del software è stato il Model-View-Controller(MVC).</w:t>
       </w:r>
     </w:p>
     <w:p>
@@ -12918,32 +12435,17 @@
           <w14:ligatures w14:val="none"/>
         </w:rPr>
       </w:pPr>
-      <w:proofErr w:type="gramStart"/>
-      <w:r>
-        <w:rPr>
-          <w:rFonts w:asciiTheme="majorHAnsi" w:eastAsia="Times New Roman" w:hAnsiTheme="majorHAnsi" w:cstheme="majorHAnsi"/>
-          <w:color w:val="1F2328"/>
-          <w:kern w:val="0"/>
-          <w:sz w:val="24"/>
-          <w:szCs w:val="24"/>
-          <w:lang w:eastAsia="it-IT"/>
-          <w14:ligatures w14:val="none"/>
-        </w:rPr>
-        <w:lastRenderedPageBreak/>
-        <w:t>Il team</w:t>
-      </w:r>
-      <w:proofErr w:type="gramEnd"/>
-      <w:r>
-        <w:rPr>
-          <w:rFonts w:asciiTheme="majorHAnsi" w:eastAsia="Times New Roman" w:hAnsiTheme="majorHAnsi" w:cstheme="majorHAnsi"/>
-          <w:color w:val="1F2328"/>
-          <w:kern w:val="0"/>
-          <w:sz w:val="24"/>
-          <w:szCs w:val="24"/>
-          <w:lang w:eastAsia="it-IT"/>
-          <w14:ligatures w14:val="none"/>
-        </w:rPr>
-        <w:t xml:space="preserve"> utilizzando un modello Agile ha trovato più comodo utilizzare il pattern MVC, questo perché il model-</w:t>
+      <w:r>
+        <w:rPr>
+          <w:rFonts w:asciiTheme="majorHAnsi" w:eastAsia="Times New Roman" w:hAnsiTheme="majorHAnsi" w:cstheme="majorHAnsi"/>
+          <w:color w:val="1F2328"/>
+          <w:kern w:val="0"/>
+          <w:sz w:val="24"/>
+          <w:szCs w:val="24"/>
+          <w:lang w:eastAsia="it-IT"/>
+          <w14:ligatures w14:val="none"/>
+        </w:rPr>
+        <w:t>Il team utilizzando un modello Agile ha trovato più comodo utilizzare il pattern MVC, questo perché il model-</w:t>
       </w:r>
       <w:proofErr w:type="spellStart"/>
       <w:r>
@@ -13384,33 +12886,7 @@
           <w:lang w:eastAsia="it-IT"/>
           <w14:ligatures w14:val="none"/>
         </w:rPr>
-        <w:t xml:space="preserve">Durante la fase di test, ci siamo soffermati a implementare casi di test automatici mediante JUnit, dove utilizzando il metodo </w:t>
-      </w:r>
-      <w:proofErr w:type="gramStart"/>
-      <w:r>
-        <w:rPr>
-          <w:rFonts w:asciiTheme="majorHAnsi" w:eastAsia="Times New Roman" w:hAnsiTheme="majorHAnsi" w:cstheme="majorHAnsi"/>
-          <w:color w:val="1F2328"/>
-          <w:kern w:val="0"/>
-          <w:sz w:val="24"/>
-          <w:szCs w:val="24"/>
-          <w:lang w:eastAsia="it-IT"/>
-          <w14:ligatures w14:val="none"/>
-        </w:rPr>
-        <w:t>assertEquals(</w:t>
-      </w:r>
-      <w:proofErr w:type="gramEnd"/>
-      <w:r>
-        <w:rPr>
-          <w:rFonts w:asciiTheme="majorHAnsi" w:eastAsia="Times New Roman" w:hAnsiTheme="majorHAnsi" w:cstheme="majorHAnsi"/>
-          <w:color w:val="1F2328"/>
-          <w:kern w:val="0"/>
-          <w:sz w:val="24"/>
-          <w:szCs w:val="24"/>
-          <w:lang w:eastAsia="it-IT"/>
-          <w14:ligatures w14:val="none"/>
-        </w:rPr>
-        <w:t xml:space="preserve">) andiamo a controllare se i vari esercizi all’interno di una scheda sono </w:t>
+        <w:t xml:space="preserve">Durante la fase di test, ci siamo soffermati a implementare casi di test automatici mediante JUnit, dove utilizzando il metodo assertEquals() andiamo a controllare se i vari esercizi all’interno di una scheda sono </w:t>
       </w:r>
       <w:proofErr w:type="spellStart"/>
       <w:r>
@@ -13615,34 +13091,7 @@
           <w:lang w:eastAsia="it-IT"/>
           <w14:ligatures w14:val="none"/>
         </w:rPr>
-        <w:lastRenderedPageBreak/>
-        <w:t xml:space="preserve">Lo sviluppo di applicazioni Android si avvale di 2 </w:t>
-      </w:r>
-      <w:proofErr w:type="gramStart"/>
-      <w:r>
-        <w:rPr>
-          <w:rFonts w:asciiTheme="majorHAnsi" w:eastAsia="Times New Roman" w:hAnsiTheme="majorHAnsi" w:cstheme="majorHAnsi"/>
-          <w:color w:val="1F2328"/>
-          <w:kern w:val="0"/>
-          <w:sz w:val="24"/>
-          <w:szCs w:val="24"/>
-          <w:lang w:eastAsia="it-IT"/>
-          <w14:ligatures w14:val="none"/>
-        </w:rPr>
-        <w:t>macro categorie</w:t>
-      </w:r>
-      <w:proofErr w:type="gramEnd"/>
-      <w:r>
-        <w:rPr>
-          <w:rFonts w:asciiTheme="majorHAnsi" w:eastAsia="Times New Roman" w:hAnsiTheme="majorHAnsi" w:cstheme="majorHAnsi"/>
-          <w:color w:val="1F2328"/>
-          <w:kern w:val="0"/>
-          <w:sz w:val="24"/>
-          <w:szCs w:val="24"/>
-          <w:lang w:eastAsia="it-IT"/>
-          <w14:ligatures w14:val="none"/>
-        </w:rPr>
-        <w:t xml:space="preserve"> di test che è possibile implementare:</w:t>
+        <w:t>Lo sviluppo di applicazioni Android si avvale di 2 macro categorie di test che è possibile implementare:</w:t>
       </w:r>
     </w:p>
     <w:p>
@@ -13849,7 +13298,7 @@
                 <v:stroke joinstyle="miter"/>
                 <v:path gradientshapeok="t" o:connecttype="rect"/>
               </v:shapetype>
-              <v:shape id="Casella di testo 12" o:spid="_x0000_s1026" type="#_x0000_t202" style="position:absolute;margin-left:218.15pt;margin-top:80.6pt;width:271.6pt;height:22.1pt;z-index:251677696;visibility:visible;mso-wrap-style:square;mso-wrap-distance-left:9pt;mso-wrap-distance-top:0;mso-wrap-distance-right:9pt;mso-wrap-distance-bottom:0;mso-position-horizontal:absolute;mso-position-horizontal-relative:text;mso-position-vertical:absolute;mso-position-vertical-relative:text;v-text-anchor:top" o:gfxdata="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" fillcolor="white [3201]" strokeweight=".5pt">
+              <v:shape id="Casella di testo 12" o:spid="_x0000_s1026" type="#_x0000_t202" style="position:absolute;margin-left:218.15pt;margin-top:80.6pt;width:271.6pt;height:22.1pt;z-index:251677696;visibility:visible;mso-wrap-style:square;mso-wrap-distance-left:9pt;mso-wrap-distance-top:0;mso-wrap-distance-right:9pt;mso-wrap-distance-bottom:0;mso-position-horizontal:absolute;mso-position-horizontal-relative:text;mso-position-vertical:absolute;mso-position-vertical-relative:text;v-text-anchor:top" o:gfxdata="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" fillcolor="white [3201]" strokeweight=".5pt">
                 <v:textbox>
                   <w:txbxContent>
                     <w:p>
@@ -13934,7 +13383,7 @@
           </mc:Choice>
           <mc:Fallback>
             <w:pict>
-              <v:shape w14:anchorId="76F2F49D" id="Casella di testo 6" o:spid="_x0000_s1027" type="#_x0000_t202" style="position:absolute;margin-left:218.45pt;margin-top:121.6pt;width:271.6pt;height:22.1pt;z-index:251676672;visibility:visible;mso-wrap-style:square;mso-wrap-distance-left:9pt;mso-wrap-distance-top:0;mso-wrap-distance-right:9pt;mso-wrap-distance-bottom:0;mso-position-horizontal:absolute;mso-position-horizontal-relative:text;mso-position-vertical:absolute;mso-position-vertical-relative:text;v-text-anchor:top" o:gfxdata="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" fillcolor="white [3201]" strokeweight=".5pt">
+              <v:shape w14:anchorId="76F2F49D" id="Casella di testo 6" o:spid="_x0000_s1027" type="#_x0000_t202" style="position:absolute;margin-left:218.45pt;margin-top:121.6pt;width:271.6pt;height:22.1pt;z-index:251676672;visibility:visible;mso-wrap-style:square;mso-wrap-distance-left:9pt;mso-wrap-distance-top:0;mso-wrap-distance-right:9pt;mso-wrap-distance-bottom:0;mso-position-horizontal:absolute;mso-position-horizontal-relative:text;mso-position-vertical:absolute;mso-position-vertical-relative:text;v-text-anchor:top" o:gfxdata="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" fillcolor="white [3201]" strokeweight=".5pt">
                 <v:textbox>
                   <w:txbxContent>
                     <w:p>
@@ -14040,7 +13489,7 @@
                   <v:h position="bottomRight,#1" yrange="@9,@10"/>
                 </v:handles>
               </v:shapetype>
-              <v:shape id="Parentesi graffa chiusa 4" o:spid="_x0000_s1026" type="#_x0000_t88" style="position:absolute;margin-left:196.35pt;margin-top:113.1pt;width:16.35pt;height:39.9pt;z-index:251675648;visibility:visible;mso-wrap-style:square;mso-width-percent:0;mso-wrap-distance-left:9pt;mso-wrap-distance-top:0;mso-wrap-distance-right:9pt;mso-wrap-distance-bottom:0;mso-position-horizontal:absolute;mso-position-horizontal-relative:text;mso-position-vertical:absolute;mso-position-vertical-relative:text;mso-width-percent:0;mso-width-relative:margin;v-text-anchor:middle" o:gfxdata="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" adj="737" strokecolor="#4472c4 [3204]" strokeweight=".5pt">
+              <v:shape id="Parentesi graffa chiusa 4" o:spid="_x0000_s1026" type="#_x0000_t88" style="position:absolute;margin-left:196.35pt;margin-top:113.1pt;width:16.35pt;height:39.9pt;z-index:251675648;visibility:visible;mso-wrap-style:square;mso-width-percent:0;mso-wrap-distance-left:9pt;mso-wrap-distance-top:0;mso-wrap-distance-right:9pt;mso-wrap-distance-bottom:0;mso-position-horizontal:absolute;mso-position-horizontal-relative:text;mso-position-vertical:absolute;mso-position-vertical-relative:text;mso-width-percent:0;mso-width-relative:margin;v-text-anchor:middle" o:gfxdata="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" adj="737" strokecolor="#4472c4 [3204]" strokeweight=".5pt">
                 <v:stroke joinstyle="miter"/>
               </v:shape>
             </w:pict>
@@ -14115,7 +13564,7 @@
           </mc:Choice>
           <mc:Fallback>
             <w:pict>
-              <v:shape w14:anchorId="04F83F11" id="Parentesi graffa chiusa 14" o:spid="_x0000_s1026" type="#_x0000_t88" style="position:absolute;margin-left:196.4pt;margin-top:85.3pt;width:16.4pt;height:17.1pt;z-index:251674624;visibility:visible;mso-wrap-style:square;mso-wrap-distance-left:9pt;mso-wrap-distance-top:0;mso-wrap-distance-right:9pt;mso-wrap-distance-bottom:0;mso-position-horizontal:absolute;mso-position-horizontal-relative:text;mso-position-vertical:absolute;mso-position-vertical-relative:text;v-text-anchor:middle" o:gfxdata="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" adj="1725" strokecolor="#4472c4 [3204]" strokeweight=".5pt">
+              <v:shape w14:anchorId="04F83F11" id="Parentesi graffa chiusa 14" o:spid="_x0000_s1026" type="#_x0000_t88" style="position:absolute;margin-left:196.4pt;margin-top:85.3pt;width:16.4pt;height:17.1pt;z-index:251674624;visibility:visible;mso-wrap-style:square;mso-wrap-distance-left:9pt;mso-wrap-distance-top:0;mso-wrap-distance-right:9pt;mso-wrap-distance-bottom:0;mso-position-horizontal:absolute;mso-position-horizontal-relative:text;mso-position-vertical:absolute;mso-position-vertical-relative:text;v-text-anchor:middle" o:gfxdata="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" adj="1725" strokecolor="#4472c4 [3204]" strokeweight=".5pt">
                 <v:stroke joinstyle="miter"/>
               </v:shape>
             </w:pict>
@@ -14246,33 +13695,7 @@
           <w:lang w:eastAsia="it-IT"/>
           <w14:ligatures w14:val="none"/>
         </w:rPr>
-        <w:t xml:space="preserve"> 2022.2.1), e abbiamo testato i metodi Set, relativi agli oggetti esercizi, workout e alla classe Tempo, in modo da capire se effettivamente </w:t>
-      </w:r>
-      <w:proofErr w:type="gramStart"/>
-      <w:r>
-        <w:rPr>
-          <w:rFonts w:asciiTheme="majorHAnsi" w:eastAsia="Times New Roman" w:hAnsiTheme="majorHAnsi" w:cstheme="majorHAnsi"/>
-          <w:color w:val="1F2328"/>
-          <w:kern w:val="0"/>
-          <w:sz w:val="24"/>
-          <w:szCs w:val="24"/>
-          <w:lang w:eastAsia="it-IT"/>
-          <w14:ligatures w14:val="none"/>
-        </w:rPr>
-        <w:t>davano</w:t>
-      </w:r>
-      <w:proofErr w:type="gramEnd"/>
-      <w:r>
-        <w:rPr>
-          <w:rFonts w:asciiTheme="majorHAnsi" w:eastAsia="Times New Roman" w:hAnsiTheme="majorHAnsi" w:cstheme="majorHAnsi"/>
-          <w:color w:val="1F2328"/>
-          <w:kern w:val="0"/>
-          <w:sz w:val="24"/>
-          <w:szCs w:val="24"/>
-          <w:lang w:eastAsia="it-IT"/>
-          <w14:ligatures w14:val="none"/>
-        </w:rPr>
-        <w:t xml:space="preserve"> il risultato aspettato.</w:t>
+        <w:t xml:space="preserve"> 2022.2.1), e abbiamo testato i metodi Set, relativi agli oggetti esercizi, workout e alla classe Tempo, in modo da capire se effettivamente davano il risultato aspettato.</w:t>
       </w:r>
     </w:p>
     <w:p>
@@ -14550,7 +13973,6 @@
           <w:lang w:eastAsia="it-IT"/>
           <w14:ligatures w14:val="none"/>
         </w:rPr>
-        <w:lastRenderedPageBreak/>
         <w:drawing>
           <wp:inline distT="0" distB="0" distL="0" distR="0" wp14:anchorId="253ABADB" wp14:editId="591F1B3B">
             <wp:extent cx="6120130" cy="2392045"/>
@@ -14641,7 +14063,6 @@
         <w:t xml:space="preserve">, abbiamo testato l’inserimento della lista di esercizi all’interno di Workout, usando </w:t>
       </w:r>
       <w:proofErr w:type="spellStart"/>
-      <w:proofErr w:type="gramStart"/>
       <w:r>
         <w:rPr>
           <w:rFonts w:asciiTheme="majorHAnsi" w:eastAsia="Times New Roman" w:hAnsiTheme="majorHAnsi" w:cstheme="majorHAnsi"/>
@@ -14665,20 +14086,7 @@
           <w:lang w:eastAsia="it-IT"/>
           <w14:ligatures w14:val="none"/>
         </w:rPr>
-        <w:t>(</w:t>
-      </w:r>
-      <w:proofErr w:type="gramEnd"/>
-      <w:r>
-        <w:rPr>
-          <w:rFonts w:asciiTheme="majorHAnsi" w:eastAsia="Times New Roman" w:hAnsiTheme="majorHAnsi" w:cstheme="majorHAnsi"/>
-          <w:color w:val="1F2328"/>
-          <w:kern w:val="0"/>
-          <w:sz w:val="24"/>
-          <w:szCs w:val="24"/>
-          <w:lang w:eastAsia="it-IT"/>
-          <w14:ligatures w14:val="none"/>
-        </w:rPr>
-        <w:t xml:space="preserve">), creando quindi una lista di prova con 1 esercizio e confrontandola con quello che l’oggetto workout restituisce con il suo metodo </w:t>
+        <w:t xml:space="preserve">(), creando quindi una lista di prova con 1 esercizio e confrontandola con quello che l’oggetto workout restituisce con il suo metodo </w:t>
       </w:r>
       <w:proofErr w:type="spellStart"/>
       <w:r>
@@ -14914,33 +14322,7 @@
           <w:lang w:eastAsia="it-IT"/>
           <w14:ligatures w14:val="none"/>
         </w:rPr>
-        <w:t xml:space="preserve">, abbiamo testato la navigazione all’interno della UI dell’applicazione, in particolare simulando </w:t>
-      </w:r>
-      <w:proofErr w:type="gramStart"/>
-      <w:r>
-        <w:rPr>
-          <w:rFonts w:asciiTheme="majorHAnsi" w:eastAsia="Times New Roman" w:hAnsiTheme="majorHAnsi" w:cstheme="majorHAnsi"/>
-          <w:color w:val="1F2328"/>
-          <w:kern w:val="0"/>
-          <w:sz w:val="24"/>
-          <w:szCs w:val="24"/>
-          <w:lang w:eastAsia="it-IT"/>
-          <w14:ligatures w14:val="none"/>
-        </w:rPr>
-        <w:t>2</w:t>
-      </w:r>
-      <w:proofErr w:type="gramEnd"/>
-      <w:r>
-        <w:rPr>
-          <w:rFonts w:asciiTheme="majorHAnsi" w:eastAsia="Times New Roman" w:hAnsiTheme="majorHAnsi" w:cstheme="majorHAnsi"/>
-          <w:color w:val="1F2328"/>
-          <w:kern w:val="0"/>
-          <w:sz w:val="24"/>
-          <w:szCs w:val="24"/>
-          <w:lang w:eastAsia="it-IT"/>
-          <w14:ligatures w14:val="none"/>
-        </w:rPr>
-        <w:t xml:space="preserve"> click su due </w:t>
+        <w:t xml:space="preserve">, abbiamo testato la navigazione all’interno della UI dell’applicazione, in particolare simulando 2 click su due </w:t>
       </w:r>
       <w:proofErr w:type="spellStart"/>
       <w:r>
@@ -14979,7 +14361,6 @@
           <w:lang w:eastAsia="it-IT"/>
           <w14:ligatures w14:val="none"/>
         </w:rPr>
-        <w:lastRenderedPageBreak/>
         <w:t>BottomNavigationView</w:t>
       </w:r>
       <w:proofErr w:type="spellEnd"/>
@@ -15101,7 +14482,6 @@
         <w:t xml:space="preserve">). Quindi nel test, richiamando il metodo </w:t>
       </w:r>
       <w:proofErr w:type="spellStart"/>
-      <w:proofErr w:type="gramStart"/>
       <w:r>
         <w:rPr>
           <w:rFonts w:asciiTheme="majorHAnsi" w:eastAsia="Times New Roman" w:hAnsiTheme="majorHAnsi" w:cstheme="majorHAnsi"/>
@@ -15125,20 +14505,7 @@
           <w:lang w:eastAsia="it-IT"/>
           <w14:ligatures w14:val="none"/>
         </w:rPr>
-        <w:t>(</w:t>
-      </w:r>
-      <w:proofErr w:type="gramEnd"/>
-      <w:r>
-        <w:rPr>
-          <w:rFonts w:asciiTheme="majorHAnsi" w:eastAsia="Times New Roman" w:hAnsiTheme="majorHAnsi" w:cstheme="majorHAnsi"/>
-          <w:color w:val="1F2328"/>
-          <w:kern w:val="0"/>
-          <w:sz w:val="24"/>
-          <w:szCs w:val="24"/>
-          <w:lang w:eastAsia="it-IT"/>
-          <w14:ligatures w14:val="none"/>
-        </w:rPr>
-        <w:t xml:space="preserve">), ci mettiamo “all’ascolto” di un </w:t>
+        <w:t xml:space="preserve">(), ci mettiamo “all’ascolto” di un </w:t>
       </w:r>
       <w:proofErr w:type="spellStart"/>
       <w:r>

</xml_diff>